<commit_message>
#Terminé con el manual del agente.
Story_15 - Manual de usuario Agente
https://wolof.southworksinc.com/selfmanagement/stories/9c7b6210-d40c-012d-635e-123139181609
</commit_message>
<xml_diff>
--- a/trunk/user guides/ManualDeUsuario.Agente.docx
+++ b/trunk/user guides/ManualDeUsuario.Agente.docx
@@ -315,7 +315,7 @@
       <w:bookmarkStart w:id="0" w:name="_Toc518227004"/>
       <w:bookmarkStart w:id="1" w:name="_Toc6991205"/>
       <w:bookmarkStart w:id="2" w:name="_Toc6994794"/>
-      <w:bookmarkStart w:id="3" w:name="_Toc278317525"/>
+      <w:bookmarkStart w:id="3" w:name="_Toc278368774"/>
       <w:r>
         <w:rPr>
           <w:lang w:val="es-ES"/>
@@ -357,7 +357,7 @@
         </w:rPr>
         <w:fldChar w:fldCharType="separate"/>
       </w:r>
-      <w:hyperlink w:anchor="_Toc278317525" w:history="1">
+      <w:hyperlink w:anchor="_Toc278368774" w:history="1">
         <w:r>
           <w:rPr>
             <w:rStyle w:val="Hipervnculo"/>
@@ -385,7 +385,7 @@
             <w:noProof/>
             <w:webHidden/>
           </w:rPr>
-          <w:instrText xml:space="preserve"> PAGEREF _Toc278317525 \h </w:instrText>
+          <w:instrText xml:space="preserve"> PAGEREF _Toc278368774 \h </w:instrText>
         </w:r>
         <w:r>
           <w:rPr>
@@ -430,7 +430,7 @@
           <w:lang w:val="es-ES_tradnl" w:eastAsia="es-ES_tradnl" w:bidi="ar-SA"/>
         </w:rPr>
       </w:pPr>
-      <w:hyperlink w:anchor="_Toc278317526" w:history="1">
+      <w:hyperlink w:anchor="_Toc278368775" w:history="1">
         <w:r>
           <w:rPr>
             <w:rStyle w:val="Hipervnculo"/>
@@ -458,7 +458,7 @@
             <w:noProof/>
             <w:webHidden/>
           </w:rPr>
-          <w:instrText xml:space="preserve"> PAGEREF _Toc278317526 \h </w:instrText>
+          <w:instrText xml:space="preserve"> PAGEREF _Toc278368775 \h </w:instrText>
         </w:r>
         <w:r>
           <w:rPr>
@@ -503,7 +503,7 @@
           <w:lang w:val="es-ES_tradnl" w:eastAsia="es-ES_tradnl" w:bidi="ar-SA"/>
         </w:rPr>
       </w:pPr>
-      <w:hyperlink w:anchor="_Toc278317527" w:history="1">
+      <w:hyperlink w:anchor="_Toc278368776" w:history="1">
         <w:r>
           <w:rPr>
             <w:rStyle w:val="Hipervnculo"/>
@@ -531,7 +531,7 @@
             <w:noProof/>
             <w:webHidden/>
           </w:rPr>
-          <w:instrText xml:space="preserve"> PAGEREF _Toc278317527 \h </w:instrText>
+          <w:instrText xml:space="preserve"> PAGEREF _Toc278368776 \h </w:instrText>
         </w:r>
         <w:r>
           <w:rPr>
@@ -576,7 +576,7 @@
           <w:lang w:val="es-ES_tradnl" w:eastAsia="es-ES_tradnl" w:bidi="ar-SA"/>
         </w:rPr>
       </w:pPr>
-      <w:hyperlink w:anchor="_Toc278317528" w:history="1">
+      <w:hyperlink w:anchor="_Toc278368777" w:history="1">
         <w:r>
           <w:rPr>
             <w:rStyle w:val="Hipervnculo"/>
@@ -604,7 +604,7 @@
             <w:noProof/>
             <w:webHidden/>
           </w:rPr>
-          <w:instrText xml:space="preserve"> PAGEREF _Toc278317528 \h </w:instrText>
+          <w:instrText xml:space="preserve"> PAGEREF _Toc278368777 \h </w:instrText>
         </w:r>
         <w:r>
           <w:rPr>
@@ -650,7 +650,7 @@
           <w:lang w:val="es-ES_tradnl" w:eastAsia="es-ES_tradnl" w:bidi="ar-SA"/>
         </w:rPr>
       </w:pPr>
-      <w:hyperlink w:anchor="_Toc278317529" w:history="1">
+      <w:hyperlink w:anchor="_Toc278368778" w:history="1">
         <w:r>
           <w:rPr>
             <w:rStyle w:val="Hipervnculo"/>
@@ -678,7 +678,7 @@
             <w:noProof/>
             <w:webHidden/>
           </w:rPr>
-          <w:instrText xml:space="preserve"> PAGEREF _Toc278317529 \h </w:instrText>
+          <w:instrText xml:space="preserve"> PAGEREF _Toc278368778 \h </w:instrText>
         </w:r>
         <w:r>
           <w:rPr>
@@ -724,7 +724,7 @@
           <w:lang w:val="es-ES_tradnl" w:eastAsia="es-ES_tradnl" w:bidi="ar-SA"/>
         </w:rPr>
       </w:pPr>
-      <w:hyperlink w:anchor="_Toc278317530" w:history="1">
+      <w:hyperlink w:anchor="_Toc278368779" w:history="1">
         <w:r>
           <w:rPr>
             <w:rStyle w:val="Hipervnculo"/>
@@ -752,7 +752,7 @@
             <w:noProof/>
             <w:webHidden/>
           </w:rPr>
-          <w:instrText xml:space="preserve"> PAGEREF _Toc278317530 \h </w:instrText>
+          <w:instrText xml:space="preserve"> PAGEREF _Toc278368779 \h </w:instrText>
         </w:r>
         <w:r>
           <w:rPr>
@@ -772,7 +772,7 @@
             <w:noProof/>
             <w:webHidden/>
           </w:rPr>
-          <w:t>6</w:t>
+          <w:t>7</w:t>
         </w:r>
         <w:r>
           <w:rPr>
@@ -797,7 +797,7 @@
           <w:lang w:val="es-ES_tradnl" w:eastAsia="es-ES_tradnl" w:bidi="ar-SA"/>
         </w:rPr>
       </w:pPr>
-      <w:hyperlink w:anchor="_Toc278317531" w:history="1">
+      <w:hyperlink w:anchor="_Toc278368780" w:history="1">
         <w:r>
           <w:rPr>
             <w:rStyle w:val="Hipervnculo"/>
@@ -825,7 +825,7 @@
             <w:noProof/>
             <w:webHidden/>
           </w:rPr>
-          <w:instrText xml:space="preserve"> PAGEREF _Toc278317531 \h </w:instrText>
+          <w:instrText xml:space="preserve"> PAGEREF _Toc278368780 \h </w:instrText>
         </w:r>
         <w:r>
           <w:rPr>
@@ -845,7 +845,7 @@
             <w:noProof/>
             <w:webHidden/>
           </w:rPr>
-          <w:t>6</w:t>
+          <w:t>8</w:t>
         </w:r>
         <w:r>
           <w:rPr>
@@ -871,7 +871,7 @@
           <w:lang w:val="es-ES_tradnl" w:eastAsia="es-ES_tradnl" w:bidi="ar-SA"/>
         </w:rPr>
       </w:pPr>
-      <w:hyperlink w:anchor="_Toc278317532" w:history="1">
+      <w:hyperlink w:anchor="_Toc278368781" w:history="1">
         <w:r>
           <w:rPr>
             <w:rStyle w:val="Hipervnculo"/>
@@ -899,7 +899,7 @@
             <w:noProof/>
             <w:webHidden/>
           </w:rPr>
-          <w:instrText xml:space="preserve"> PAGEREF _Toc278317532 \h </w:instrText>
+          <w:instrText xml:space="preserve"> PAGEREF _Toc278368781 \h </w:instrText>
         </w:r>
         <w:r>
           <w:rPr>
@@ -919,7 +919,7 @@
             <w:noProof/>
             <w:webHidden/>
           </w:rPr>
-          <w:t>6</w:t>
+          <w:t>9</w:t>
         </w:r>
         <w:r>
           <w:rPr>
@@ -945,7 +945,7 @@
           <w:lang w:val="es-ES_tradnl" w:eastAsia="es-ES_tradnl" w:bidi="ar-SA"/>
         </w:rPr>
       </w:pPr>
-      <w:hyperlink w:anchor="_Toc278317533" w:history="1">
+      <w:hyperlink w:anchor="_Toc278368782" w:history="1">
         <w:r>
           <w:rPr>
             <w:rStyle w:val="Hipervnculo"/>
@@ -973,7 +973,7 @@
             <w:noProof/>
             <w:webHidden/>
           </w:rPr>
-          <w:instrText xml:space="preserve"> PAGEREF _Toc278317533 \h </w:instrText>
+          <w:instrText xml:space="preserve"> PAGEREF _Toc278368782 \h </w:instrText>
         </w:r>
         <w:r>
           <w:rPr>
@@ -993,7 +993,7 @@
             <w:noProof/>
             <w:webHidden/>
           </w:rPr>
-          <w:t>6</w:t>
+          <w:t>9</w:t>
         </w:r>
         <w:r>
           <w:rPr>
@@ -1056,7 +1056,7 @@
       <w:bookmarkStart w:id="8" w:name="_Toc259137206"/>
       <w:bookmarkStart w:id="9" w:name="_Toc264447348"/>
       <w:bookmarkStart w:id="10" w:name="_Toc272680719"/>
-      <w:bookmarkStart w:id="11" w:name="_Toc278317526"/>
+      <w:bookmarkStart w:id="11" w:name="_Toc278368775"/>
       <w:r>
         <w:rPr>
           <w:lang w:val="es-ES"/>
@@ -1263,7 +1263,7 @@
                 <w:bCs/>
                 <w:lang w:val="es-ES"/>
               </w:rPr>
-              <w:t>21/11/2010</w:t>
+              <w:t>23/11/2010</w:t>
             </w:r>
           </w:p>
         </w:tc>
@@ -1286,19 +1286,31 @@
               <w:rPr>
                 <w:lang w:val="es-ES"/>
               </w:rPr>
-              <w:t xml:space="preserve">Actualización de </w:t>
+              <w:t xml:space="preserve">Modificación </w:t>
             </w:r>
             <w:r>
               <w:rPr>
                 <w:lang w:val="es-ES"/>
               </w:rPr>
-              <w:t>estructura</w:t>
+              <w:t xml:space="preserve">de la estructura y </w:t>
             </w:r>
             <w:r>
               <w:rPr>
                 <w:lang w:val="es-ES"/>
               </w:rPr>
-              <w:t xml:space="preserve"> del documeto.</w:t>
+              <w:t xml:space="preserve"> contenido</w:t>
+            </w:r>
+            <w:r>
+              <w:rPr>
+                <w:lang w:val="es-ES"/>
+              </w:rPr>
+              <w:t xml:space="preserve"> del documento.</w:t>
+            </w:r>
+            <w:r>
+              <w:rPr>
+                <w:lang w:val="es-ES"/>
+              </w:rPr>
+              <w:t xml:space="preserve"> </w:t>
             </w:r>
           </w:p>
         </w:tc>
@@ -1322,7 +1334,7 @@
               <w:rPr>
                 <w:lang w:val="es-ES"/>
               </w:rPr>
-              <w:t>Mariano Converti</w:t>
+              <w:t>Juan Pablo Pérez Perri</w:t>
             </w:r>
           </w:p>
         </w:tc>
@@ -1350,7 +1362,7 @@
                 <w:bCs/>
                 <w:lang w:val="es-ES"/>
               </w:rPr>
-              <w:t>23/11/2010</w:t>
+              <w:t>24/11/2010</w:t>
             </w:r>
           </w:p>
         </w:tc>
@@ -1373,7 +1385,7 @@
               <w:rPr>
                 <w:lang w:val="es-ES"/>
               </w:rPr>
-              <w:t xml:space="preserve">Modificación del contenido </w:t>
+              <w:t>Modificación del contenido del documento</w:t>
             </w:r>
           </w:p>
         </w:tc>
@@ -1433,7 +1445,7 @@
           <w:lang w:val="es-ES"/>
         </w:rPr>
       </w:pPr>
-      <w:bookmarkStart w:id="12" w:name="_Toc278317527"/>
+      <w:bookmarkStart w:id="12" w:name="_Toc278368776"/>
       <w:r>
         <w:rPr>
           <w:lang w:val="es-ES"/>
@@ -1805,7 +1817,7 @@
           <w:lang w:val="es-ES"/>
         </w:rPr>
       </w:pPr>
-      <w:bookmarkStart w:id="13" w:name="_Toc278317528"/>
+      <w:bookmarkStart w:id="13" w:name="_Toc278368777"/>
       <w:r>
         <w:rPr>
           <w:lang w:val="es-ES"/>
@@ -1822,7 +1834,7 @@
           <w:lang w:val="es-ES"/>
         </w:rPr>
       </w:pPr>
-      <w:bookmarkStart w:id="14" w:name="_Toc278317529"/>
+      <w:bookmarkStart w:id="14" w:name="_Toc278368778"/>
       <w:r>
         <w:rPr>
           <w:lang w:val="es-ES"/>
@@ -1863,6 +1875,12 @@
           <w:lang w:val="es-ES"/>
         </w:rPr>
         <w:t>.</w:t>
+      </w:r>
+      <w:r>
+        <w:rPr>
+          <w:lang w:val="es-ES"/>
+        </w:rPr>
+        <w:br/>
       </w:r>
     </w:p>
     <w:p>
@@ -2037,10 +2055,55 @@
       </w:pPr>
       <w:r>
         <w:rPr>
-          <w:highlight w:val="yellow"/>
-          <w:lang w:val="es-ES"/>
-        </w:rPr>
-        <w:t>CAPTURA DEL LOGUIN CON EL AGENTE</w:t>
+          <w:noProof/>
+          <w:lang w:val="es-ES_tradnl" w:eastAsia="es-ES_tradnl" w:bidi="ar-SA"/>
+        </w:rPr>
+        <w:lastRenderedPageBreak/>
+        <w:drawing>
+          <wp:inline distT="0" distB="0" distL="0" distR="0">
+            <wp:extent cx="5400000" cy="3766782"/>
+            <wp:effectExtent l="19050" t="0" r="0" b="0"/>
+            <wp:docPr id="7" name="Imagen 5"/>
+            <wp:cNvGraphicFramePr>
+              <a:graphicFrameLocks xmlns:a="http://schemas.openxmlformats.org/drawingml/2006/main"/>
+            </wp:cNvGraphicFramePr>
+            <a:graphic xmlns:a="http://schemas.openxmlformats.org/drawingml/2006/main">
+              <a:graphicData uri="http://schemas.openxmlformats.org/drawingml/2006/picture">
+                <pic:pic xmlns:pic="http://schemas.openxmlformats.org/drawingml/2006/picture">
+                  <pic:nvPicPr>
+                    <pic:cNvPr id="0" name="Picture 5"/>
+                    <pic:cNvPicPr preferRelativeResize="0">
+                      <a:picLocks noChangeAspect="1" noChangeArrowheads="1"/>
+                    </pic:cNvPicPr>
+                  </pic:nvPicPr>
+                  <pic:blipFill>
+                    <a:blip r:embed="rId11"/>
+                    <a:srcRect/>
+                    <a:stretch>
+                      <a:fillRect/>
+                    </a:stretch>
+                  </pic:blipFill>
+                  <pic:spPr bwMode="auto">
+                    <a:xfrm>
+                      <a:off x="0" y="0"/>
+                      <a:ext cx="5400000" cy="3766782"/>
+                    </a:xfrm>
+                    <a:prstGeom prst="rect">
+                      <a:avLst/>
+                    </a:prstGeom>
+                    <a:noFill/>
+                    <a:ln w="9525">
+                      <a:noFill/>
+                      <a:miter lim="800000"/>
+                      <a:headEnd/>
+                      <a:tailEnd/>
+                    </a:ln>
+                  </pic:spPr>
+                </pic:pic>
+              </a:graphicData>
+            </a:graphic>
+          </wp:inline>
+        </w:drawing>
       </w:r>
       <w:r>
         <w:rPr>
@@ -2084,10 +2147,54 @@
       </w:pPr>
       <w:r>
         <w:rPr>
-          <w:highlight w:val="yellow"/>
-          <w:lang w:val="es-ES"/>
-        </w:rPr>
-        <w:t>CAPTURA DE LA PANTALLA INICIAL RECUADRANDO EN ROJO EL NOMBRE Y ROL DEL AGENTE LOGUEADO</w:t>
+          <w:noProof/>
+          <w:lang w:val="es-ES_tradnl" w:eastAsia="es-ES_tradnl" w:bidi="ar-SA"/>
+        </w:rPr>
+        <w:drawing>
+          <wp:inline distT="0" distB="0" distL="0" distR="0">
+            <wp:extent cx="5400000" cy="3766782"/>
+            <wp:effectExtent l="19050" t="0" r="0" b="0"/>
+            <wp:docPr id="9" name="Imagen 6"/>
+            <wp:cNvGraphicFramePr>
+              <a:graphicFrameLocks xmlns:a="http://schemas.openxmlformats.org/drawingml/2006/main"/>
+            </wp:cNvGraphicFramePr>
+            <a:graphic xmlns:a="http://schemas.openxmlformats.org/drawingml/2006/main">
+              <a:graphicData uri="http://schemas.openxmlformats.org/drawingml/2006/picture">
+                <pic:pic xmlns:pic="http://schemas.openxmlformats.org/drawingml/2006/picture">
+                  <pic:nvPicPr>
+                    <pic:cNvPr id="0" name="Picture 6"/>
+                    <pic:cNvPicPr preferRelativeResize="0">
+                      <a:picLocks noChangeAspect="1" noChangeArrowheads="1"/>
+                    </pic:cNvPicPr>
+                  </pic:nvPicPr>
+                  <pic:blipFill>
+                    <a:blip r:embed="rId12"/>
+                    <a:srcRect/>
+                    <a:stretch>
+                      <a:fillRect/>
+                    </a:stretch>
+                  </pic:blipFill>
+                  <pic:spPr bwMode="auto">
+                    <a:xfrm>
+                      <a:off x="0" y="0"/>
+                      <a:ext cx="5400000" cy="3766782"/>
+                    </a:xfrm>
+                    <a:prstGeom prst="rect">
+                      <a:avLst/>
+                    </a:prstGeom>
+                    <a:noFill/>
+                    <a:ln w="9525">
+                      <a:noFill/>
+                      <a:miter lim="800000"/>
+                      <a:headEnd/>
+                      <a:tailEnd/>
+                    </a:ln>
+                  </pic:spPr>
+                </pic:pic>
+              </a:graphicData>
+            </a:graphic>
+          </wp:inline>
+        </w:drawing>
       </w:r>
       <w:r>
         <w:rPr>
@@ -2103,7 +2210,7 @@
           <w:lang w:val="es-ES"/>
         </w:rPr>
       </w:pPr>
-      <w:bookmarkStart w:id="15" w:name="_Toc278317530"/>
+      <w:bookmarkStart w:id="15" w:name="_Toc278368779"/>
       <w:r>
         <w:rPr>
           <w:lang w:val="es-ES"/>
@@ -2158,17 +2265,54 @@
       </w:r>
       <w:r>
         <w:rPr>
-          <w:highlight w:val="yellow"/>
-          <w:lang w:val="es-ES"/>
-        </w:rPr>
-        <w:t>CAPTURA DE LA PANTALLA INICIAL RECUADRAND</w:t>
-      </w:r>
-      <w:r>
-        <w:rPr>
-          <w:highlight w:val="yellow"/>
-          <w:lang w:val="es-ES"/>
-        </w:rPr>
-        <w:t xml:space="preserve"> EL LINK PARA CAMBIAR LA CONTRASEÑA. HAY QUE SACARLA DEVUELTA PORQUE EL NOMBRE Y ROL DEBE SER DE UN AGENTE.</w:t>
+          <w:noProof/>
+          <w:lang w:val="es-ES_tradnl" w:eastAsia="es-ES_tradnl" w:bidi="ar-SA"/>
+        </w:rPr>
+        <w:drawing>
+          <wp:inline distT="0" distB="0" distL="0" distR="0">
+            <wp:extent cx="5399111" cy="3672000"/>
+            <wp:effectExtent l="19050" t="0" r="0" b="0"/>
+            <wp:docPr id="8" name="Imagen 4"/>
+            <wp:cNvGraphicFramePr>
+              <a:graphicFrameLocks xmlns:a="http://schemas.openxmlformats.org/drawingml/2006/main"/>
+            </wp:cNvGraphicFramePr>
+            <a:graphic xmlns:a="http://schemas.openxmlformats.org/drawingml/2006/main">
+              <a:graphicData uri="http://schemas.openxmlformats.org/drawingml/2006/picture">
+                <pic:pic xmlns:pic="http://schemas.openxmlformats.org/drawingml/2006/picture">
+                  <pic:nvPicPr>
+                    <pic:cNvPr id="0" name="Picture 4"/>
+                    <pic:cNvPicPr preferRelativeResize="0">
+                      <a:picLocks noChangeAspect="1" noChangeArrowheads="1"/>
+                    </pic:cNvPicPr>
+                  </pic:nvPicPr>
+                  <pic:blipFill>
+                    <a:blip r:embed="rId13"/>
+                    <a:srcRect/>
+                    <a:stretch>
+                      <a:fillRect/>
+                    </a:stretch>
+                  </pic:blipFill>
+                  <pic:spPr bwMode="auto">
+                    <a:xfrm>
+                      <a:off x="0" y="0"/>
+                      <a:ext cx="5399111" cy="3672000"/>
+                    </a:xfrm>
+                    <a:prstGeom prst="rect">
+                      <a:avLst/>
+                    </a:prstGeom>
+                    <a:noFill/>
+                    <a:ln w="9525">
+                      <a:noFill/>
+                      <a:miter lim="800000"/>
+                      <a:headEnd/>
+                      <a:tailEnd/>
+                    </a:ln>
+                  </pic:spPr>
+                </pic:pic>
+              </a:graphicData>
+            </a:graphic>
+          </wp:inline>
+        </w:drawing>
       </w:r>
     </w:p>
     <w:p>
@@ -2225,17 +2369,54 @@
       </w:r>
       <w:r>
         <w:rPr>
-          <w:highlight w:val="yellow"/>
-          <w:lang w:val="es-ES"/>
-        </w:rPr>
-        <w:t xml:space="preserve">CAPTURA DE LA PANTALLA </w:t>
-      </w:r>
-      <w:r>
-        <w:rPr>
-          <w:highlight w:val="yellow"/>
-          <w:lang w:val="es-ES"/>
-        </w:rPr>
-        <w:t>DE CAMBIO DE CONTRASEÑA. HAY QUE SACARLA DEVUELTA PORQUE EL NOMBRE Y ROL DEBE SER DE UN AGENTE.</w:t>
+          <w:noProof/>
+          <w:lang w:val="es-ES_tradnl" w:eastAsia="es-ES_tradnl" w:bidi="ar-SA"/>
+        </w:rPr>
+        <w:drawing>
+          <wp:inline distT="0" distB="0" distL="0" distR="0">
+            <wp:extent cx="5399111" cy="3672000"/>
+            <wp:effectExtent l="19050" t="0" r="0" b="0"/>
+            <wp:docPr id="1" name="Imagen 3"/>
+            <wp:cNvGraphicFramePr>
+              <a:graphicFrameLocks xmlns:a="http://schemas.openxmlformats.org/drawingml/2006/main"/>
+            </wp:cNvGraphicFramePr>
+            <a:graphic xmlns:a="http://schemas.openxmlformats.org/drawingml/2006/main">
+              <a:graphicData uri="http://schemas.openxmlformats.org/drawingml/2006/picture">
+                <pic:pic xmlns:pic="http://schemas.openxmlformats.org/drawingml/2006/picture">
+                  <pic:nvPicPr>
+                    <pic:cNvPr id="0" name="Picture 3"/>
+                    <pic:cNvPicPr preferRelativeResize="0">
+                      <a:picLocks noChangeAspect="1" noChangeArrowheads="1"/>
+                    </pic:cNvPicPr>
+                  </pic:nvPicPr>
+                  <pic:blipFill>
+                    <a:blip r:embed="rId14"/>
+                    <a:srcRect/>
+                    <a:stretch>
+                      <a:fillRect/>
+                    </a:stretch>
+                  </pic:blipFill>
+                  <pic:spPr bwMode="auto">
+                    <a:xfrm>
+                      <a:off x="0" y="0"/>
+                      <a:ext cx="5399111" cy="3672000"/>
+                    </a:xfrm>
+                    <a:prstGeom prst="rect">
+                      <a:avLst/>
+                    </a:prstGeom>
+                    <a:noFill/>
+                    <a:ln w="9525">
+                      <a:noFill/>
+                      <a:miter lim="800000"/>
+                      <a:headEnd/>
+                      <a:tailEnd/>
+                    </a:ln>
+                  </pic:spPr>
+                </pic:pic>
+              </a:graphicData>
+            </a:graphic>
+          </wp:inline>
+        </w:drawing>
       </w:r>
     </w:p>
     <w:p>
@@ -2246,11 +2427,12 @@
           <w:lang w:val="es-ES"/>
         </w:rPr>
       </w:pPr>
-      <w:bookmarkStart w:id="16" w:name="_Toc278317531"/>
-      <w:r>
-        <w:rPr>
-          <w:lang w:val="es-ES"/>
-        </w:rPr>
+      <w:bookmarkStart w:id="16" w:name="_Toc278368780"/>
+      <w:r>
+        <w:rPr>
+          <w:lang w:val="es-ES"/>
+        </w:rPr>
+        <w:lastRenderedPageBreak/>
         <w:t>Agentes</w:t>
       </w:r>
       <w:bookmarkEnd w:id="16"/>
@@ -2343,137 +2525,229 @@
         </w:rPr>
         <w:t>.</w:t>
       </w:r>
+      <w:r>
+        <w:rPr>
+          <w:b/>
+          <w:lang w:val="es-ES"/>
+        </w:rPr>
+        <w:t xml:space="preserve"> </w:t>
+      </w:r>
+      <w:r>
+        <w:rPr>
+          <w:lang w:val="es-ES"/>
+        </w:rPr>
+        <w:t xml:space="preserve">En </w:t>
+      </w:r>
+      <w:r>
+        <w:rPr>
+          <w:lang w:val="es-ES"/>
+        </w:rPr>
+        <w:t>esta</w:t>
+      </w:r>
+      <w:r>
+        <w:rPr>
+          <w:lang w:val="es-ES"/>
+        </w:rPr>
+        <w:t xml:space="preserve"> pantalla</w:t>
+      </w:r>
+      <w:r>
+        <w:rPr>
+          <w:lang w:val="es-ES"/>
+        </w:rPr>
+        <w:t xml:space="preserve"> se</w:t>
+      </w:r>
+      <w:r>
+        <w:rPr>
+          <w:lang w:val="es-ES"/>
+        </w:rPr>
+        <w:t xml:space="preserve"> puede</w:t>
+      </w:r>
+      <w:r>
+        <w:rPr>
+          <w:lang w:val="es-ES"/>
+        </w:rPr>
+        <w:t>n</w:t>
+      </w:r>
+      <w:r>
+        <w:rPr>
+          <w:lang w:val="es-ES"/>
+        </w:rPr>
+        <w:t xml:space="preserve"> visualizar las secciones de </w:t>
+      </w:r>
+      <w:r>
+        <w:rPr>
+          <w:b/>
+          <w:lang w:val="es-ES"/>
+        </w:rPr>
+        <w:t>Liquidación de sueldos</w:t>
+      </w:r>
+      <w:r>
+        <w:rPr>
+          <w:lang w:val="es-ES"/>
+        </w:rPr>
+        <w:t xml:space="preserve"> y </w:t>
+      </w:r>
+      <w:r>
+        <w:rPr>
+          <w:b/>
+          <w:lang w:val="es-ES"/>
+        </w:rPr>
+        <w:t>Métricas de campañas</w:t>
+      </w:r>
+      <w:r>
+        <w:rPr>
+          <w:lang w:val="es-ES"/>
+        </w:rPr>
+        <w:t xml:space="preserve"> con los datos actuales o hist</w:t>
+      </w:r>
+      <w:r>
+        <w:rPr>
+          <w:lang w:val="es-ES"/>
+        </w:rPr>
+        <w:t>óricos del agente, según los meses seleccionados en los combo box.</w:t>
+      </w:r>
+      <w:r>
+        <w:rPr>
+          <w:lang w:val="es-ES"/>
+        </w:rPr>
+        <w:br/>
+      </w:r>
+      <w:r>
+        <w:rPr>
+          <w:lang w:val="es-ES"/>
+        </w:rPr>
+        <w:br/>
+      </w:r>
+      <w:r>
+        <w:rPr>
+          <w:noProof/>
+          <w:lang w:val="es-ES_tradnl" w:eastAsia="es-ES_tradnl" w:bidi="ar-SA"/>
+        </w:rPr>
+        <w:drawing>
+          <wp:inline distT="0" distB="0" distL="0" distR="0">
+            <wp:extent cx="5399111" cy="3672000"/>
+            <wp:effectExtent l="19050" t="0" r="0" b="0"/>
+            <wp:docPr id="10" name="Imagen 7"/>
+            <wp:cNvGraphicFramePr>
+              <a:graphicFrameLocks xmlns:a="http://schemas.openxmlformats.org/drawingml/2006/main"/>
+            </wp:cNvGraphicFramePr>
+            <a:graphic xmlns:a="http://schemas.openxmlformats.org/drawingml/2006/main">
+              <a:graphicData uri="http://schemas.openxmlformats.org/drawingml/2006/picture">
+                <pic:pic xmlns:pic="http://schemas.openxmlformats.org/drawingml/2006/picture">
+                  <pic:nvPicPr>
+                    <pic:cNvPr id="0" name="Picture 7"/>
+                    <pic:cNvPicPr preferRelativeResize="0">
+                      <a:picLocks noChangeAspect="1" noChangeArrowheads="1"/>
+                    </pic:cNvPicPr>
+                  </pic:nvPicPr>
+                  <pic:blipFill>
+                    <a:blip r:embed="rId15"/>
+                    <a:srcRect/>
+                    <a:stretch>
+                      <a:fillRect/>
+                    </a:stretch>
+                  </pic:blipFill>
+                  <pic:spPr bwMode="auto">
+                    <a:xfrm>
+                      <a:off x="0" y="0"/>
+                      <a:ext cx="5399111" cy="3672000"/>
+                    </a:xfrm>
+                    <a:prstGeom prst="rect">
+                      <a:avLst/>
+                    </a:prstGeom>
+                    <a:noFill/>
+                    <a:ln w="9525">
+                      <a:noFill/>
+                      <a:miter lim="800000"/>
+                      <a:headEnd/>
+                      <a:tailEnd/>
+                    </a:ln>
+                  </pic:spPr>
+                </pic:pic>
+              </a:graphicData>
+            </a:graphic>
+          </wp:inline>
+        </w:drawing>
+      </w:r>
+      <w:r>
+        <w:rPr>
+          <w:highlight w:val="yellow"/>
+          <w:lang w:val="es-ES"/>
+        </w:rPr>
+        <w:br/>
+        <w:t xml:space="preserve"> </w:t>
+      </w:r>
+      <w:r>
+        <w:rPr>
+          <w:lang w:val="es-ES"/>
+        </w:rPr>
+        <w:br/>
+      </w:r>
+      <w:r>
+        <w:rPr>
+          <w:noProof/>
+          <w:lang w:val="es-ES_tradnl" w:eastAsia="es-ES_tradnl" w:bidi="ar-SA"/>
+        </w:rPr>
+        <w:drawing>
+          <wp:inline distT="0" distB="0" distL="0" distR="0">
+            <wp:extent cx="5399111" cy="3672000"/>
+            <wp:effectExtent l="19050" t="0" r="0" b="0"/>
+            <wp:docPr id="11" name="Imagen 8"/>
+            <wp:cNvGraphicFramePr>
+              <a:graphicFrameLocks xmlns:a="http://schemas.openxmlformats.org/drawingml/2006/main"/>
+            </wp:cNvGraphicFramePr>
+            <a:graphic xmlns:a="http://schemas.openxmlformats.org/drawingml/2006/main">
+              <a:graphicData uri="http://schemas.openxmlformats.org/drawingml/2006/picture">
+                <pic:pic xmlns:pic="http://schemas.openxmlformats.org/drawingml/2006/picture">
+                  <pic:nvPicPr>
+                    <pic:cNvPr id="0" name="Picture 8"/>
+                    <pic:cNvPicPr preferRelativeResize="0">
+                      <a:picLocks noChangeAspect="1" noChangeArrowheads="1"/>
+                    </pic:cNvPicPr>
+                  </pic:nvPicPr>
+                  <pic:blipFill>
+                    <a:blip r:embed="rId16"/>
+                    <a:srcRect/>
+                    <a:stretch>
+                      <a:fillRect/>
+                    </a:stretch>
+                  </pic:blipFill>
+                  <pic:spPr bwMode="auto">
+                    <a:xfrm>
+                      <a:off x="0" y="0"/>
+                      <a:ext cx="5399111" cy="3672000"/>
+                    </a:xfrm>
+                    <a:prstGeom prst="rect">
+                      <a:avLst/>
+                    </a:prstGeom>
+                    <a:noFill/>
+                    <a:ln w="9525">
+                      <a:noFill/>
+                      <a:miter lim="800000"/>
+                      <a:headEnd/>
+                      <a:tailEnd/>
+                    </a:ln>
+                  </pic:spPr>
+                </pic:pic>
+              </a:graphicData>
+            </a:graphic>
+          </wp:inline>
+        </w:drawing>
+      </w:r>
     </w:p>
     <w:p>
       <w:pPr>
-        <w:pStyle w:val="Prrafodelista"/>
-        <w:numPr>
-          <w:ilvl w:val="0"/>
-          <w:numId w:val="8"/>
-        </w:numPr>
-        <w:spacing w:after="0" w:line="240" w:lineRule="auto"/>
-        <w:rPr>
-          <w:lang w:val="es-ES"/>
-        </w:rPr>
-      </w:pPr>
-      <w:r>
-        <w:rPr>
-          <w:lang w:val="es-ES"/>
-        </w:rPr>
-        <w:t xml:space="preserve">En la pantalla de </w:t>
-      </w:r>
-      <w:r>
-        <w:rPr>
-          <w:b/>
-          <w:lang w:val="es-ES"/>
-        </w:rPr>
-        <w:t xml:space="preserve">Agentes </w:t>
-      </w:r>
-      <w:r>
-        <w:rPr>
-          <w:lang w:val="es-ES"/>
-        </w:rPr>
-        <w:t xml:space="preserve">se puede visualizar las secciones de </w:t>
-      </w:r>
-      <w:r>
-        <w:rPr>
-          <w:b/>
-          <w:lang w:val="es-ES"/>
-        </w:rPr>
-        <w:t>Liquidación de sueldos</w:t>
-      </w:r>
-      <w:r>
-        <w:rPr>
-          <w:lang w:val="es-ES"/>
-        </w:rPr>
-        <w:t xml:space="preserve"> y </w:t>
-      </w:r>
-      <w:r>
-        <w:rPr>
-          <w:b/>
-          <w:lang w:val="es-ES"/>
-        </w:rPr>
-        <w:t>Métricas de campañas</w:t>
-      </w:r>
-      <w:r>
-        <w:rPr>
-          <w:lang w:val="es-ES"/>
-        </w:rPr>
-        <w:t xml:space="preserve"> con los datos actuales o hist</w:t>
-      </w:r>
-      <w:r>
-        <w:rPr>
-          <w:lang w:val="es-ES"/>
-        </w:rPr>
-        <w:t>óricos del agente, según los meses seleccionados en los combo box.</w:t>
-      </w:r>
-      <w:r>
-        <w:rPr>
-          <w:lang w:val="es-ES"/>
-        </w:rPr>
-        <w:br/>
-      </w:r>
-      <w:r>
-        <w:rPr>
-          <w:lang w:val="es-ES"/>
-        </w:rPr>
-        <w:br/>
-      </w:r>
-      <w:r>
-        <w:rPr>
-          <w:highlight w:val="yellow"/>
-          <w:lang w:val="es-ES"/>
-        </w:rPr>
-        <w:t>CAPTURA DE LA PANTALL</w:t>
-      </w:r>
-      <w:r>
-        <w:rPr>
-          <w:highlight w:val="yellow"/>
-          <w:lang w:val="es-ES"/>
-        </w:rPr>
-        <w:t>A DE AGENTES MOSTRANDO LA SECCION DE LIQUIDACION DE SUELDO CON EL COMBO BOX PARA SELECCIONAR UN MES RECUADRADO EN ROJO</w:t>
-      </w:r>
-      <w:r>
-        <w:rPr>
-          <w:highlight w:val="yellow"/>
-          <w:lang w:val="es-ES"/>
-        </w:rPr>
-        <w:br/>
-        <w:t xml:space="preserve"> </w:t>
-      </w:r>
-      <w:r>
-        <w:rPr>
-          <w:lang w:val="es-ES"/>
-        </w:rPr>
-        <w:br/>
-      </w:r>
-      <w:r>
-        <w:rPr>
-          <w:highlight w:val="yellow"/>
-          <w:lang w:val="es-ES"/>
-        </w:rPr>
-        <w:t>CAPTURA DE LA PANTALL</w:t>
-      </w:r>
-      <w:r>
-        <w:rPr>
-          <w:highlight w:val="yellow"/>
-          <w:lang w:val="es-ES"/>
-        </w:rPr>
-        <w:t>A DE AGENTES MOSTRANDO LA SECCION DE METRICAS DE CAMPAÑAS CON EL COMBO BOX PARA SELECCIONAR UN MES RECUADRADO EN ROJO</w:t>
-      </w:r>
-    </w:p>
-    <w:p>
-      <w:pPr>
         <w:pStyle w:val="Ttulo2"/>
         <w:rPr>
           <w:lang w:val="es-ES"/>
         </w:rPr>
       </w:pPr>
-      <w:bookmarkStart w:id="17" w:name="_Toc278317532"/>
-      <w:r>
-        <w:rPr>
-          <w:lang w:val="es-ES"/>
-        </w:rPr>
+      <w:bookmarkStart w:id="17" w:name="_Toc278368781"/>
+      <w:r>
+        <w:rPr>
+          <w:lang w:val="es-ES"/>
+        </w:rPr>
+        <w:lastRenderedPageBreak/>
         <w:t>Visualizar Estado actual del Agente</w:t>
       </w:r>
       <w:bookmarkEnd w:id="17"/>
@@ -2593,12 +2867,6 @@
           <w:lang w:val="es-ES"/>
         </w:rPr>
         <w:t xml:space="preserve"> (seleccionando el mes en otro combo box).</w:t>
-      </w:r>
-      <w:r>
-        <w:rPr>
-          <w:lang w:val="es-ES"/>
-        </w:rPr>
-        <w:br/>
       </w:r>
       <w:r>
         <w:rPr>
@@ -2619,7 +2887,7 @@
           <w:lang w:val="es-ES"/>
         </w:rPr>
       </w:pPr>
-      <w:bookmarkStart w:id="18" w:name="_Toc278317533"/>
+      <w:bookmarkStart w:id="18" w:name="_Toc278368782"/>
       <w:r>
         <w:rPr>
           <w:lang w:val="es-ES"/>
@@ -2741,47 +3009,76 @@
         </w:rPr>
         <w:t>.</w:t>
       </w:r>
+      <w:r>
+        <w:rPr>
+          <w:lang w:val="es-ES"/>
+        </w:rPr>
+        <w:br/>
+      </w:r>
     </w:p>
     <w:p>
       <w:pPr>
         <w:spacing w:after="0" w:line="240" w:lineRule="auto"/>
-        <w:rPr>
-          <w:lang w:val="es-ES"/>
-        </w:rPr>
-      </w:pPr>
-    </w:p>
-    <w:p>
-      <w:pPr>
-        <w:spacing w:after="0" w:line="240" w:lineRule="auto"/>
-        <w:rPr>
-          <w:lang w:val="es-ES"/>
-        </w:rPr>
-      </w:pPr>
-    </w:p>
-    <w:p>
-      <w:pPr>
-        <w:rPr>
-          <w:lang w:val="es-ES"/>
-        </w:rPr>
-      </w:pPr>
-      <w:r>
-        <w:rPr>
-          <w:highlight w:val="yellow"/>
-          <w:lang w:val="es-ES"/>
-        </w:rPr>
-        <w:t>CAPTURA DE LA PANTALL</w:t>
-      </w:r>
-      <w:r>
-        <w:rPr>
-          <w:highlight w:val="yellow"/>
-          <w:lang w:val="es-ES"/>
-        </w:rPr>
-        <w:t>A DE AGENTES MOSTRANDO LA SECCION DE MÉTRICAS DE CAMPAÑAS  CON LOS COMBO BOX PARA SELECCIONAR  UNA CAMPAÑA Y PARA CAMBIAR EL MES RECUADRADOS EN ROJO</w:t>
+        <w:jc w:val="center"/>
+        <w:rPr>
+          <w:lang w:val="es-ES"/>
+        </w:rPr>
+      </w:pPr>
+      <w:r>
+        <w:rPr>
+          <w:noProof/>
+          <w:lang w:val="es-ES_tradnl" w:eastAsia="es-ES_tradnl" w:bidi="ar-SA"/>
+        </w:rPr>
+        <w:drawing>
+          <wp:inline distT="0" distB="0" distL="0" distR="0">
+            <wp:extent cx="5400000" cy="3766782"/>
+            <wp:effectExtent l="19050" t="0" r="0" b="0"/>
+            <wp:docPr id="12" name="Imagen 11"/>
+            <wp:cNvGraphicFramePr>
+              <a:graphicFrameLocks xmlns:a="http://schemas.openxmlformats.org/drawingml/2006/main"/>
+            </wp:cNvGraphicFramePr>
+            <a:graphic xmlns:a="http://schemas.openxmlformats.org/drawingml/2006/main">
+              <a:graphicData uri="http://schemas.openxmlformats.org/drawingml/2006/picture">
+                <pic:pic xmlns:pic="http://schemas.openxmlformats.org/drawingml/2006/picture">
+                  <pic:nvPicPr>
+                    <pic:cNvPr id="0" name="Picture 11"/>
+                    <pic:cNvPicPr preferRelativeResize="0">
+                      <a:picLocks noChangeAspect="1" noChangeArrowheads="1"/>
+                    </pic:cNvPicPr>
+                  </pic:nvPicPr>
+                  <pic:blipFill>
+                    <a:blip r:embed="rId17"/>
+                    <a:srcRect/>
+                    <a:stretch>
+                      <a:fillRect/>
+                    </a:stretch>
+                  </pic:blipFill>
+                  <pic:spPr bwMode="auto">
+                    <a:xfrm>
+                      <a:off x="0" y="0"/>
+                      <a:ext cx="5400000" cy="3766782"/>
+                    </a:xfrm>
+                    <a:prstGeom prst="rect">
+                      <a:avLst/>
+                    </a:prstGeom>
+                    <a:noFill/>
+                    <a:ln w="9525">
+                      <a:noFill/>
+                      <a:miter lim="800000"/>
+                      <a:headEnd/>
+                      <a:tailEnd/>
+                    </a:ln>
+                  </pic:spPr>
+                </pic:pic>
+              </a:graphicData>
+            </a:graphic>
+          </wp:inline>
+        </w:drawing>
       </w:r>
     </w:p>
     <w:sectPr>
-      <w:headerReference w:type="default" r:id="rId11"/>
-      <w:footerReference w:type="default" r:id="rId12"/>
+      <w:headerReference w:type="default" r:id="rId18"/>
+      <w:footerReference w:type="default" r:id="rId19"/>
       <w:type w:val="continuous"/>
       <w:pgSz w:w="11907" w:h="16839" w:code="9"/>
       <w:pgMar w:top="851" w:right="851" w:bottom="851" w:left="851" w:header="794" w:footer="680" w:gutter="0"/>

</xml_diff>